<commit_message>
feat : add new files
</commit_message>
<xml_diff>
--- a/Algoritma Dan Struktur Data/Pertemuan 3/Laporan/Jobsheet3_Ammar.docx
+++ b/Algoritma Dan Struktur Data/Pertemuan 3/Laporan/Jobsheet3_Ammar.docx
@@ -1048,16 +1048,16 @@
           <w:sz w:val="24"/>
           <w:szCs w:val="24"/>
         </w:rPr>
-        <w:t>2. A</w:t>
-      </w:r>
-      <w:proofErr w:type="spellStart"/>
-      <w:r>
-        <w:rPr>
-          <w:rFonts w:ascii="Times New Roman" w:hAnsi="Times New Roman" w:cs="Times New Roman"/>
-          <w:sz w:val="24"/>
-          <w:szCs w:val="24"/>
-        </w:rPr>
-        <w:t>pakah</w:t>
+        <w:t xml:space="preserve">2. </w:t>
+      </w:r>
+      <w:proofErr w:type="spellStart"/>
+      <w:r>
+        <w:rPr>
+          <w:rFonts w:ascii="Times New Roman" w:hAnsi="Times New Roman" w:cs="Times New Roman"/>
+          <w:sz w:val="24"/>
+          <w:szCs w:val="24"/>
+        </w:rPr>
+        <w:t>Apakah</w:t>
       </w:r>
       <w:proofErr w:type="spellEnd"/>
       <w:r>
@@ -1244,6 +1244,7 @@
       <w:r>
         <w:rPr>
           <w:rFonts w:ascii="Times New Roman" w:hAnsi="Times New Roman" w:cs="Times New Roman"/>
+          <w:noProof/>
           <w:sz w:val="24"/>
           <w:szCs w:val="24"/>
         </w:rPr>
@@ -1392,16 +1393,16 @@
           <w:sz w:val="24"/>
           <w:szCs w:val="24"/>
         </w:rPr>
-        <w:t>3. Ap</w:t>
-      </w:r>
-      <w:proofErr w:type="spellStart"/>
-      <w:r>
-        <w:rPr>
-          <w:rFonts w:ascii="Times New Roman" w:hAnsi="Times New Roman" w:cs="Times New Roman"/>
-          <w:sz w:val="24"/>
-          <w:szCs w:val="24"/>
-        </w:rPr>
-        <w:t>a</w:t>
+        <w:t xml:space="preserve">3. </w:t>
+      </w:r>
+      <w:proofErr w:type="spellStart"/>
+      <w:r>
+        <w:rPr>
+          <w:rFonts w:ascii="Times New Roman" w:hAnsi="Times New Roman" w:cs="Times New Roman"/>
+          <w:sz w:val="24"/>
+          <w:szCs w:val="24"/>
+        </w:rPr>
+        <w:t>Apa</w:t>
       </w:r>
       <w:proofErr w:type="spellEnd"/>
       <w:r>
@@ -1514,6 +1515,7 @@
       <w:r>
         <w:rPr>
           <w:rFonts w:ascii="Times New Roman" w:hAnsi="Times New Roman" w:cs="Times New Roman"/>
+          <w:noProof/>
           <w:sz w:val="24"/>
           <w:szCs w:val="24"/>
         </w:rPr>
@@ -1726,16 +1728,16 @@
           <w:sz w:val="24"/>
           <w:szCs w:val="24"/>
         </w:rPr>
-        <w:t>4. Ap</w:t>
-      </w:r>
-      <w:proofErr w:type="spellStart"/>
-      <w:r>
-        <w:rPr>
-          <w:rFonts w:ascii="Times New Roman" w:hAnsi="Times New Roman" w:cs="Times New Roman"/>
-          <w:sz w:val="24"/>
-          <w:szCs w:val="24"/>
-        </w:rPr>
-        <w:t>a</w:t>
+        <w:t xml:space="preserve">4. </w:t>
+      </w:r>
+      <w:proofErr w:type="spellStart"/>
+      <w:r>
+        <w:rPr>
+          <w:rFonts w:ascii="Times New Roman" w:hAnsi="Times New Roman" w:cs="Times New Roman"/>
+          <w:sz w:val="24"/>
+          <w:szCs w:val="24"/>
+        </w:rPr>
+        <w:t>Apa</w:t>
       </w:r>
       <w:proofErr w:type="spellEnd"/>
       <w:r>
@@ -1848,6 +1850,7 @@
       <w:r>
         <w:rPr>
           <w:rFonts w:ascii="Times New Roman" w:hAnsi="Times New Roman" w:cs="Times New Roman"/>
+          <w:noProof/>
           <w:sz w:val="24"/>
           <w:szCs w:val="24"/>
         </w:rPr>
@@ -2104,16 +2107,16 @@
           <w:sz w:val="24"/>
           <w:szCs w:val="24"/>
         </w:rPr>
-        <w:t>5. M</w:t>
-      </w:r>
-      <w:proofErr w:type="spellStart"/>
-      <w:r>
-        <w:rPr>
-          <w:rFonts w:ascii="Times New Roman" w:hAnsi="Times New Roman" w:cs="Times New Roman"/>
-          <w:sz w:val="24"/>
-          <w:szCs w:val="24"/>
-        </w:rPr>
-        <w:t>engapa</w:t>
+        <w:t xml:space="preserve">5. </w:t>
+      </w:r>
+      <w:proofErr w:type="spellStart"/>
+      <w:r>
+        <w:rPr>
+          <w:rFonts w:ascii="Times New Roman" w:hAnsi="Times New Roman" w:cs="Times New Roman"/>
+          <w:sz w:val="24"/>
+          <w:szCs w:val="24"/>
+        </w:rPr>
+        <w:t>Mengapa</w:t>
       </w:r>
       <w:proofErr w:type="spellEnd"/>
       <w:r>
@@ -3034,6 +3037,7 @@
       <w:r>
         <w:rPr>
           <w:rFonts w:ascii="Times New Roman" w:hAnsi="Times New Roman" w:cs="Times New Roman"/>
+          <w:noProof/>
           <w:sz w:val="24"/>
           <w:szCs w:val="24"/>
         </w:rPr>
@@ -3390,6 +3394,7 @@
       <w:r>
         <w:rPr>
           <w:rFonts w:ascii="Times New Roman" w:hAnsi="Times New Roman" w:cs="Times New Roman"/>
+          <w:noProof/>
           <w:sz w:val="24"/>
           <w:szCs w:val="24"/>
         </w:rPr>
@@ -3656,16 +3661,16 @@
           <w:sz w:val="24"/>
           <w:szCs w:val="24"/>
         </w:rPr>
-        <w:t>4. M</w:t>
-      </w:r>
-      <w:proofErr w:type="spellStart"/>
-      <w:r>
-        <w:rPr>
-          <w:rFonts w:ascii="Times New Roman" w:hAnsi="Times New Roman" w:cs="Times New Roman"/>
-          <w:sz w:val="24"/>
-          <w:szCs w:val="24"/>
-        </w:rPr>
-        <w:t>odifikasi</w:t>
+        <w:t xml:space="preserve">4. </w:t>
+      </w:r>
+      <w:proofErr w:type="spellStart"/>
+      <w:r>
+        <w:rPr>
+          <w:rFonts w:ascii="Times New Roman" w:hAnsi="Times New Roman" w:cs="Times New Roman"/>
+          <w:sz w:val="24"/>
+          <w:szCs w:val="24"/>
+        </w:rPr>
+        <w:t>Modifikasi</w:t>
       </w:r>
       <w:proofErr w:type="spellEnd"/>
       <w:r>
@@ -3799,6 +3804,9 @@
         </w:rPr>
       </w:pPr>
       <w:r>
+        <w:rPr>
+          <w:noProof/>
+        </w:rPr>
         <w:drawing>
           <wp:inline distT="0" distB="0" distL="0" distR="0" wp14:anchorId="1E4ECBE7" wp14:editId="3655EDFF">
             <wp:extent cx="3398520" cy="2332577"/>
@@ -3888,6 +3896,7 @@
       <w:r>
         <w:rPr>
           <w:rFonts w:ascii="Times New Roman" w:hAnsi="Times New Roman" w:cs="Times New Roman"/>
+          <w:noProof/>
           <w:sz w:val="24"/>
           <w:szCs w:val="24"/>
         </w:rPr>
@@ -3951,16 +3960,16 @@
           <w:sz w:val="24"/>
           <w:szCs w:val="24"/>
         </w:rPr>
-        <w:t>5. A</w:t>
-      </w:r>
-      <w:proofErr w:type="spellStart"/>
-      <w:r>
-        <w:rPr>
-          <w:rFonts w:ascii="Times New Roman" w:hAnsi="Times New Roman" w:cs="Times New Roman"/>
-          <w:sz w:val="24"/>
-          <w:szCs w:val="24"/>
-        </w:rPr>
-        <w:t>pakah</w:t>
+        <w:t xml:space="preserve">5. </w:t>
+      </w:r>
+      <w:proofErr w:type="spellStart"/>
+      <w:r>
+        <w:rPr>
+          <w:rFonts w:ascii="Times New Roman" w:hAnsi="Times New Roman" w:cs="Times New Roman"/>
+          <w:sz w:val="24"/>
+          <w:szCs w:val="24"/>
+        </w:rPr>
+        <w:t>Apakah</w:t>
       </w:r>
       <w:proofErr w:type="spellEnd"/>
       <w:r>
@@ -5030,6 +5039,7 @@
       <w:r>
         <w:rPr>
           <w:rFonts w:ascii="Times New Roman" w:hAnsi="Times New Roman" w:cs="Times New Roman"/>
+          <w:noProof/>
           <w:sz w:val="24"/>
           <w:szCs w:val="24"/>
         </w:rPr>
@@ -5401,6 +5411,7 @@
       <w:r>
         <w:rPr>
           <w:rFonts w:ascii="Times New Roman" w:hAnsi="Times New Roman" w:cs="Times New Roman"/>
+          <w:noProof/>
           <w:sz w:val="24"/>
           <w:szCs w:val="24"/>
         </w:rPr>
@@ -5456,16 +5467,16 @@
           <w:szCs w:val="24"/>
         </w:rPr>
         <w:lastRenderedPageBreak/>
-        <w:t>3. T</w:t>
-      </w:r>
-      <w:proofErr w:type="spellStart"/>
-      <w:r>
-        <w:rPr>
-          <w:rFonts w:ascii="Times New Roman" w:hAnsi="Times New Roman" w:cs="Times New Roman"/>
-          <w:sz w:val="24"/>
-          <w:szCs w:val="24"/>
-        </w:rPr>
-        <w:t>ambahkan</w:t>
+        <w:t xml:space="preserve">3. </w:t>
+      </w:r>
+      <w:proofErr w:type="spellStart"/>
+      <w:r>
+        <w:rPr>
+          <w:rFonts w:ascii="Times New Roman" w:hAnsi="Times New Roman" w:cs="Times New Roman"/>
+          <w:sz w:val="24"/>
+          <w:szCs w:val="24"/>
+        </w:rPr>
+        <w:t>Tambahkan</w:t>
       </w:r>
       <w:proofErr w:type="spellEnd"/>
       <w:r>
@@ -5763,6 +5774,9 @@
         </w:rPr>
       </w:pPr>
       <w:r>
+        <w:rPr>
+          <w:noProof/>
+        </w:rPr>
         <w:drawing>
           <wp:inline distT="0" distB="0" distL="0" distR="0" wp14:anchorId="7941C14A" wp14:editId="3724959F">
             <wp:extent cx="3842020" cy="2223655"/>
@@ -6147,6 +6161,9 @@
         </w:rPr>
       </w:pPr>
       <w:r>
+        <w:rPr>
+          <w:noProof/>
+        </w:rPr>
         <w:drawing>
           <wp:inline distT="0" distB="0" distL="0" distR="0" wp14:anchorId="404D7CFC" wp14:editId="403B6530">
             <wp:extent cx="3075709" cy="1799899"/>
@@ -6198,16 +6215,16 @@
           <w:sz w:val="24"/>
           <w:szCs w:val="24"/>
         </w:rPr>
-        <w:t>5. K</w:t>
-      </w:r>
-      <w:proofErr w:type="spellStart"/>
-      <w:r>
-        <w:rPr>
-          <w:rFonts w:ascii="Times New Roman" w:hAnsi="Times New Roman" w:cs="Times New Roman"/>
-          <w:sz w:val="24"/>
-          <w:szCs w:val="24"/>
-        </w:rPr>
-        <w:t>emudian</w:t>
+        <w:t xml:space="preserve">5. </w:t>
+      </w:r>
+      <w:proofErr w:type="spellStart"/>
+      <w:r>
+        <w:rPr>
+          <w:rFonts w:ascii="Times New Roman" w:hAnsi="Times New Roman" w:cs="Times New Roman"/>
+          <w:sz w:val="24"/>
+          <w:szCs w:val="24"/>
+        </w:rPr>
+        <w:t>Kemudian</w:t>
       </w:r>
       <w:proofErr w:type="spellEnd"/>
       <w:r>
@@ -6417,6 +6434,9 @@
         </w:rPr>
       </w:pPr>
       <w:r>
+        <w:rPr>
+          <w:noProof/>
+        </w:rPr>
         <w:drawing>
           <wp:inline distT="0" distB="0" distL="0" distR="0" wp14:anchorId="100C737F" wp14:editId="5BB6B439">
             <wp:extent cx="3082458" cy="2168236"/>
@@ -6464,6 +6484,233 @@
           <w:szCs w:val="24"/>
         </w:rPr>
       </w:pPr>
+      <w:proofErr w:type="spellStart"/>
+      <w:r>
+        <w:rPr>
+          <w:rFonts w:ascii="Times New Roman" w:hAnsi="Times New Roman" w:cs="Times New Roman"/>
+          <w:b/>
+          <w:bCs/>
+          <w:sz w:val="24"/>
+          <w:szCs w:val="24"/>
+        </w:rPr>
+        <w:lastRenderedPageBreak/>
+        <w:t>Pertanyaan</w:t>
+      </w:r>
+      <w:proofErr w:type="spellEnd"/>
+      <w:r>
+        <w:rPr>
+          <w:rFonts w:ascii="Times New Roman" w:hAnsi="Times New Roman" w:cs="Times New Roman"/>
+          <w:b/>
+          <w:bCs/>
+          <w:sz w:val="24"/>
+          <w:szCs w:val="24"/>
+        </w:rPr>
+        <w:t xml:space="preserve"> Latihan </w:t>
+      </w:r>
+    </w:p>
+    <w:p>
+      <w:pPr>
+        <w:rPr>
+          <w:rFonts w:ascii="Times New Roman" w:hAnsi="Times New Roman" w:cs="Times New Roman"/>
+          <w:sz w:val="24"/>
+          <w:szCs w:val="24"/>
+        </w:rPr>
+      </w:pPr>
+      <w:r>
+        <w:rPr>
+          <w:rFonts w:ascii="Times New Roman" w:hAnsi="Times New Roman" w:cs="Times New Roman"/>
+          <w:sz w:val="24"/>
+          <w:szCs w:val="24"/>
+        </w:rPr>
+        <w:t>1. Hasil Program</w:t>
+      </w:r>
+    </w:p>
+    <w:p>
+      <w:pPr>
+        <w:rPr>
+          <w:rFonts w:ascii="Times New Roman" w:hAnsi="Times New Roman" w:cs="Times New Roman"/>
+          <w:sz w:val="24"/>
+          <w:szCs w:val="24"/>
+        </w:rPr>
+      </w:pPr>
+      <w:r>
+        <w:rPr>
+          <w:rFonts w:ascii="Times New Roman" w:hAnsi="Times New Roman" w:cs="Times New Roman"/>
+          <w:sz w:val="24"/>
+          <w:szCs w:val="24"/>
+        </w:rPr>
+        <w:drawing>
+          <wp:inline distT="0" distB="0" distL="0" distR="0" wp14:anchorId="76B28831" wp14:editId="7DEBECA3">
+            <wp:extent cx="3137987" cy="2103120"/>
+            <wp:effectExtent l="0" t="0" r="5715" b="0"/>
+            <wp:docPr id="1933234358" name="Picture 1"/>
+            <wp:cNvGraphicFramePr>
+              <a:graphicFrameLocks xmlns:a="http://schemas.openxmlformats.org/drawingml/2006/main" noChangeAspect="1"/>
+            </wp:cNvGraphicFramePr>
+            <a:graphic xmlns:a="http://schemas.openxmlformats.org/drawingml/2006/main">
+              <a:graphicData uri="http://schemas.openxmlformats.org/drawingml/2006/picture">
+                <pic:pic xmlns:pic="http://schemas.openxmlformats.org/drawingml/2006/picture">
+                  <pic:nvPicPr>
+                    <pic:cNvPr id="1933234358" name=""/>
+                    <pic:cNvPicPr/>
+                  </pic:nvPicPr>
+                  <pic:blipFill>
+                    <a:blip r:embed="rId21"/>
+                    <a:stretch>
+                      <a:fillRect/>
+                    </a:stretch>
+                  </pic:blipFill>
+                  <pic:spPr>
+                    <a:xfrm>
+                      <a:off x="0" y="0"/>
+                      <a:ext cx="3150652" cy="2111608"/>
+                    </a:xfrm>
+                    <a:prstGeom prst="rect">
+                      <a:avLst/>
+                    </a:prstGeom>
+                  </pic:spPr>
+                </pic:pic>
+              </a:graphicData>
+            </a:graphic>
+          </wp:inline>
+        </w:drawing>
+      </w:r>
+    </w:p>
+    <w:p>
+      <w:pPr>
+        <w:rPr>
+          <w:rFonts w:ascii="Times New Roman" w:hAnsi="Times New Roman" w:cs="Times New Roman"/>
+          <w:sz w:val="24"/>
+          <w:szCs w:val="24"/>
+        </w:rPr>
+      </w:pPr>
+      <w:r>
+        <w:rPr>
+          <w:rFonts w:ascii="Times New Roman" w:hAnsi="Times New Roman" w:cs="Times New Roman"/>
+          <w:sz w:val="24"/>
+          <w:szCs w:val="24"/>
+        </w:rPr>
+        <w:t>2. Hasil Program</w:t>
+      </w:r>
+    </w:p>
+    <w:p>
+      <w:pPr>
+        <w:rPr>
+          <w:rFonts w:ascii="Times New Roman" w:hAnsi="Times New Roman" w:cs="Times New Roman"/>
+          <w:sz w:val="24"/>
+          <w:szCs w:val="24"/>
+        </w:rPr>
+      </w:pPr>
+      <w:r>
+        <w:rPr>
+          <w:rFonts w:ascii="Times New Roman" w:hAnsi="Times New Roman" w:cs="Times New Roman"/>
+          <w:sz w:val="24"/>
+          <w:szCs w:val="24"/>
+        </w:rPr>
+        <w:drawing>
+          <wp:inline distT="0" distB="0" distL="0" distR="0" wp14:anchorId="68472E7F" wp14:editId="3765CCF1">
+            <wp:extent cx="2308860" cy="2827299"/>
+            <wp:effectExtent l="0" t="0" r="0" b="0"/>
+            <wp:docPr id="747639641" name="Picture 1"/>
+            <wp:cNvGraphicFramePr>
+              <a:graphicFrameLocks xmlns:a="http://schemas.openxmlformats.org/drawingml/2006/main" noChangeAspect="1"/>
+            </wp:cNvGraphicFramePr>
+            <a:graphic xmlns:a="http://schemas.openxmlformats.org/drawingml/2006/main">
+              <a:graphicData uri="http://schemas.openxmlformats.org/drawingml/2006/picture">
+                <pic:pic xmlns:pic="http://schemas.openxmlformats.org/drawingml/2006/picture">
+                  <pic:nvPicPr>
+                    <pic:cNvPr id="747639641" name=""/>
+                    <pic:cNvPicPr/>
+                  </pic:nvPicPr>
+                  <pic:blipFill>
+                    <a:blip r:embed="rId22"/>
+                    <a:stretch>
+                      <a:fillRect/>
+                    </a:stretch>
+                  </pic:blipFill>
+                  <pic:spPr>
+                    <a:xfrm>
+                      <a:off x="0" y="0"/>
+                      <a:ext cx="2314181" cy="2833815"/>
+                    </a:xfrm>
+                    <a:prstGeom prst="rect">
+                      <a:avLst/>
+                    </a:prstGeom>
+                  </pic:spPr>
+                </pic:pic>
+              </a:graphicData>
+            </a:graphic>
+          </wp:inline>
+        </w:drawing>
+      </w:r>
+    </w:p>
+    <w:p>
+      <w:pPr>
+        <w:rPr>
+          <w:rFonts w:ascii="Times New Roman" w:hAnsi="Times New Roman" w:cs="Times New Roman"/>
+          <w:sz w:val="24"/>
+          <w:szCs w:val="24"/>
+        </w:rPr>
+      </w:pPr>
+      <w:r>
+        <w:rPr>
+          <w:rFonts w:ascii="Times New Roman" w:hAnsi="Times New Roman" w:cs="Times New Roman"/>
+          <w:sz w:val="24"/>
+          <w:szCs w:val="24"/>
+        </w:rPr>
+        <w:t>3. Hasil Program</w:t>
+      </w:r>
+    </w:p>
+    <w:p>
+      <w:pPr>
+        <w:rPr>
+          <w:rFonts w:ascii="Times New Roman" w:hAnsi="Times New Roman" w:cs="Times New Roman"/>
+          <w:sz w:val="24"/>
+          <w:szCs w:val="24"/>
+        </w:rPr>
+      </w:pPr>
+      <w:r>
+        <w:rPr>
+          <w:rFonts w:ascii="Times New Roman" w:hAnsi="Times New Roman" w:cs="Times New Roman"/>
+          <w:sz w:val="24"/>
+          <w:szCs w:val="24"/>
+        </w:rPr>
+        <w:drawing>
+          <wp:inline distT="0" distB="0" distL="0" distR="0" wp14:anchorId="45DBCBD8" wp14:editId="6981A9FC">
+            <wp:extent cx="2214996" cy="2522220"/>
+            <wp:effectExtent l="0" t="0" r="0" b="0"/>
+            <wp:docPr id="184940885" name="Picture 1"/>
+            <wp:cNvGraphicFramePr>
+              <a:graphicFrameLocks xmlns:a="http://schemas.openxmlformats.org/drawingml/2006/main" noChangeAspect="1"/>
+            </wp:cNvGraphicFramePr>
+            <a:graphic xmlns:a="http://schemas.openxmlformats.org/drawingml/2006/main">
+              <a:graphicData uri="http://schemas.openxmlformats.org/drawingml/2006/picture">
+                <pic:pic xmlns:pic="http://schemas.openxmlformats.org/drawingml/2006/picture">
+                  <pic:nvPicPr>
+                    <pic:cNvPr id="184940885" name=""/>
+                    <pic:cNvPicPr/>
+                  </pic:nvPicPr>
+                  <pic:blipFill>
+                    <a:blip r:embed="rId23"/>
+                    <a:stretch>
+                      <a:fillRect/>
+                    </a:stretch>
+                  </pic:blipFill>
+                  <pic:spPr>
+                    <a:xfrm>
+                      <a:off x="0" y="0"/>
+                      <a:ext cx="2225207" cy="2533847"/>
+                    </a:xfrm>
+                    <a:prstGeom prst="rect">
+                      <a:avLst/>
+                    </a:prstGeom>
+                  </pic:spPr>
+                </pic:pic>
+              </a:graphicData>
+            </a:graphic>
+          </wp:inline>
+        </w:drawing>
+      </w:r>
     </w:p>
     <w:sectPr>
       <w:pgSz w:w="11906" w:h="16838"/>
@@ -6530,7 +6777,7 @@
   <w:abstractNum w:abstractNumId="0" w15:restartNumberingAfterBreak="0">
     <w:nsid w:val="077E1375"/>
     <w:multiLevelType w:val="hybridMultilevel"/>
-    <w:tmpl w:val="BC6E742C"/>
+    <w:tmpl w:val="2B26B5C0"/>
     <w:lvl w:ilvl="0" w:tplc="38090001">
       <w:start w:val="1"/>
       <w:numFmt w:val="bullet"/>

</xml_diff>